<commit_message>
version 13 Reverted back changes with 0.25m
Added Extra resources.
Updated Mu Calculator with different Surfaces.
Modifies Report
</commit_message>
<xml_diff>
--- a/SAE PROJECT TEMPLATE - FINAL.docx
+++ b/SAE PROJECT TEMPLATE - FINAL.docx
@@ -598,6 +598,7 @@
             <w:tabs>
               <w:tab w:val="right" w:leader="dot" w:pos="9016"/>
             </w:tabs>
+            <w:spacing w:line="360" w:lineRule="auto"/>
             <w:rPr>
               <w:rFonts w:asciiTheme="minorHAnsi" w:eastAsiaTheme="minorEastAsia" w:hAnsiTheme="minorHAnsi"/>
               <w:noProof/>
@@ -623,7 +624,7 @@
             </w:rPr>
             <w:fldChar w:fldCharType="separate"/>
           </w:r>
-          <w:hyperlink w:anchor="_Toc71802279" w:history="1">
+          <w:hyperlink w:anchor="_Toc71846232" w:history="1">
             <w:r>
               <w:rPr>
                 <w:rStyle w:val="Hyperlink"/>
@@ -651,7 +652,7 @@
                 <w:noProof/>
                 <w:webHidden/>
               </w:rPr>
-              <w:instrText xml:space="preserve"> PAGEREF _Toc71802279 \h </w:instrText>
+              <w:instrText xml:space="preserve"> PAGEREF _Toc71846232 \h </w:instrText>
             </w:r>
             <w:r>
               <w:rPr>
@@ -688,6 +689,7 @@
             <w:tabs>
               <w:tab w:val="right" w:leader="dot" w:pos="9016"/>
             </w:tabs>
+            <w:spacing w:line="360" w:lineRule="auto"/>
             <w:rPr>
               <w:rFonts w:asciiTheme="minorHAnsi" w:eastAsiaTheme="minorEastAsia" w:hAnsiTheme="minorHAnsi"/>
               <w:noProof/>
@@ -695,7 +697,7 @@
               <w:lang w:eastAsia="en-IN"/>
             </w:rPr>
           </w:pPr>
-          <w:hyperlink w:anchor="_Toc71802280" w:history="1">
+          <w:hyperlink w:anchor="_Toc71846233" w:history="1">
             <w:r>
               <w:rPr>
                 <w:rStyle w:val="Hyperlink"/>
@@ -723,7 +725,7 @@
                 <w:noProof/>
                 <w:webHidden/>
               </w:rPr>
-              <w:instrText xml:space="preserve"> PAGEREF _Toc71802280 \h </w:instrText>
+              <w:instrText xml:space="preserve"> PAGEREF _Toc71846233 \h </w:instrText>
             </w:r>
             <w:r>
               <w:rPr>
@@ -760,6 +762,7 @@
             <w:tabs>
               <w:tab w:val="right" w:leader="dot" w:pos="9016"/>
             </w:tabs>
+            <w:spacing w:line="360" w:lineRule="auto"/>
             <w:rPr>
               <w:rFonts w:asciiTheme="minorHAnsi" w:eastAsiaTheme="minorEastAsia" w:hAnsiTheme="minorHAnsi"/>
               <w:noProof/>
@@ -767,7 +770,7 @@
               <w:lang w:eastAsia="en-IN"/>
             </w:rPr>
           </w:pPr>
-          <w:hyperlink w:anchor="_Toc71802281" w:history="1">
+          <w:hyperlink w:anchor="_Toc71846234" w:history="1">
             <w:r>
               <w:rPr>
                 <w:rStyle w:val="Hyperlink"/>
@@ -795,7 +798,7 @@
                 <w:noProof/>
                 <w:webHidden/>
               </w:rPr>
-              <w:instrText xml:space="preserve"> PAGEREF _Toc71802281 \h </w:instrText>
+              <w:instrText xml:space="preserve"> PAGEREF _Toc71846234 \h </w:instrText>
             </w:r>
             <w:r>
               <w:rPr>
@@ -832,6 +835,7 @@
             <w:tabs>
               <w:tab w:val="right" w:leader="dot" w:pos="9016"/>
             </w:tabs>
+            <w:spacing w:line="360" w:lineRule="auto"/>
             <w:rPr>
               <w:rFonts w:asciiTheme="minorHAnsi" w:eastAsiaTheme="minorEastAsia" w:hAnsiTheme="minorHAnsi"/>
               <w:noProof/>
@@ -839,7 +843,7 @@
               <w:lang w:eastAsia="en-IN"/>
             </w:rPr>
           </w:pPr>
-          <w:hyperlink w:anchor="_Toc71802282" w:history="1">
+          <w:hyperlink w:anchor="_Toc71846235" w:history="1">
             <w:r>
               <w:rPr>
                 <w:rStyle w:val="Hyperlink"/>
@@ -866,7 +870,7 @@
                 <w:noProof/>
                 <w:webHidden/>
               </w:rPr>
-              <w:instrText xml:space="preserve"> PAGEREF _Toc71802282 \h </w:instrText>
+              <w:instrText xml:space="preserve"> PAGEREF _Toc71846235 \h </w:instrText>
             </w:r>
             <w:r>
               <w:rPr>
@@ -903,6 +907,7 @@
             <w:tabs>
               <w:tab w:val="right" w:leader="dot" w:pos="9016"/>
             </w:tabs>
+            <w:spacing w:line="360" w:lineRule="auto"/>
             <w:rPr>
               <w:rFonts w:asciiTheme="minorHAnsi" w:eastAsiaTheme="minorEastAsia" w:hAnsiTheme="minorHAnsi"/>
               <w:noProof/>
@@ -910,13 +915,14 @@
               <w:lang w:eastAsia="en-IN"/>
             </w:rPr>
           </w:pPr>
-          <w:hyperlink w:anchor="_Toc71802283" w:history="1">
+          <w:hyperlink w:anchor="_Toc71846236" w:history="1">
             <w:r>
               <w:rPr>
                 <w:rStyle w:val="Hyperlink"/>
-                <w:noProof/>
-              </w:rPr>
-              <w:t>Scope of the current study</w:t>
+                <w:rFonts w:cs="Times New Roman"/>
+                <w:noProof/>
+              </w:rPr>
+              <w:t>Literature Review</w:t>
             </w:r>
             <w:r>
               <w:rPr>
@@ -937,7 +943,7 @@
                 <w:noProof/>
                 <w:webHidden/>
               </w:rPr>
-              <w:instrText xml:space="preserve"> PAGEREF _Toc71802283 \h </w:instrText>
+              <w:instrText xml:space="preserve"> PAGEREF _Toc71846236 \h </w:instrText>
             </w:r>
             <w:r>
               <w:rPr>
@@ -958,6 +964,86 @@
                 <w:webHidden/>
               </w:rPr>
               <w:t>3</w:t>
+            </w:r>
+            <w:r>
+              <w:rPr>
+                <w:noProof/>
+                <w:webHidden/>
+              </w:rPr>
+              <w:fldChar w:fldCharType="end"/>
+            </w:r>
+          </w:hyperlink>
+        </w:p>
+        <w:p>
+          <w:pPr>
+            <w:pStyle w:val="TOC1"/>
+            <w:tabs>
+              <w:tab w:val="right" w:leader="dot" w:pos="9016"/>
+            </w:tabs>
+            <w:spacing w:line="360" w:lineRule="auto"/>
+            <w:rPr>
+              <w:rFonts w:asciiTheme="minorHAnsi" w:eastAsiaTheme="minorEastAsia" w:hAnsiTheme="minorHAnsi"/>
+              <w:noProof/>
+              <w:sz w:val="22"/>
+              <w:lang w:eastAsia="en-IN"/>
+            </w:rPr>
+          </w:pPr>
+          <w:hyperlink w:anchor="_Toc71846237" w:history="1">
+            <w:r>
+              <w:rPr>
+                <w:rStyle w:val="Hyperlink"/>
+                <w:noProof/>
+              </w:rPr>
+              <w:t xml:space="preserve">SECTION – II </w:t>
+            </w:r>
+            <w:r>
+              <w:rPr>
+                <w:rStyle w:val="Hyperlink"/>
+                <w:rFonts w:cs="Times New Roman"/>
+                <w:noProof/>
+              </w:rPr>
+              <w:t>CONCEPT DEVELOPMENT AND EVALUATION</w:t>
+            </w:r>
+            <w:r>
+              <w:rPr>
+                <w:noProof/>
+                <w:webHidden/>
+              </w:rPr>
+              <w:tab/>
+            </w:r>
+            <w:r>
+              <w:rPr>
+                <w:noProof/>
+                <w:webHidden/>
+              </w:rPr>
+              <w:fldChar w:fldCharType="begin"/>
+            </w:r>
+            <w:r>
+              <w:rPr>
+                <w:noProof/>
+                <w:webHidden/>
+              </w:rPr>
+              <w:instrText xml:space="preserve"> PAGEREF _Toc71846237 \h </w:instrText>
+            </w:r>
+            <w:r>
+              <w:rPr>
+                <w:noProof/>
+                <w:webHidden/>
+              </w:rPr>
+            </w:r>
+            <w:r>
+              <w:rPr>
+                <w:noProof/>
+                <w:webHidden/>
+              </w:rPr>
+              <w:fldChar w:fldCharType="separate"/>
+            </w:r>
+            <w:r>
+              <w:rPr>
+                <w:noProof/>
+                <w:webHidden/>
+              </w:rPr>
+              <w:t>4</w:t>
             </w:r>
             <w:r>
               <w:rPr>
@@ -974,6 +1060,7 @@
             <w:tabs>
               <w:tab w:val="right" w:leader="dot" w:pos="9016"/>
             </w:tabs>
+            <w:spacing w:line="360" w:lineRule="auto"/>
             <w:rPr>
               <w:rFonts w:asciiTheme="minorHAnsi" w:eastAsiaTheme="minorEastAsia" w:hAnsiTheme="minorHAnsi"/>
               <w:noProof/>
@@ -981,14 +1068,13 @@
               <w:lang w:eastAsia="en-IN"/>
             </w:rPr>
           </w:pPr>
-          <w:hyperlink w:anchor="_Toc71802284" w:history="1">
+          <w:hyperlink w:anchor="_Toc71846238" w:history="1">
             <w:r>
               <w:rPr>
                 <w:rStyle w:val="Hyperlink"/>
-                <w:rFonts w:cs="Times New Roman"/>
-                <w:noProof/>
-              </w:rPr>
-              <w:t>Literature Review</w:t>
+                <w:noProof/>
+              </w:rPr>
+              <w:t>Introduction</w:t>
             </w:r>
             <w:r>
               <w:rPr>
@@ -1009,86 +1095,7 @@
                 <w:noProof/>
                 <w:webHidden/>
               </w:rPr>
-              <w:instrText xml:space="preserve"> PAGEREF _Toc71802284 \h </w:instrText>
-            </w:r>
-            <w:r>
-              <w:rPr>
-                <w:noProof/>
-                <w:webHidden/>
-              </w:rPr>
-            </w:r>
-            <w:r>
-              <w:rPr>
-                <w:noProof/>
-                <w:webHidden/>
-              </w:rPr>
-              <w:fldChar w:fldCharType="separate"/>
-            </w:r>
-            <w:r>
-              <w:rPr>
-                <w:noProof/>
-                <w:webHidden/>
-              </w:rPr>
-              <w:t>4</w:t>
-            </w:r>
-            <w:r>
-              <w:rPr>
-                <w:noProof/>
-                <w:webHidden/>
-              </w:rPr>
-              <w:fldChar w:fldCharType="end"/>
-            </w:r>
-          </w:hyperlink>
-        </w:p>
-        <w:p>
-          <w:pPr>
-            <w:pStyle w:val="TOC1"/>
-            <w:tabs>
-              <w:tab w:val="right" w:leader="dot" w:pos="9016"/>
-            </w:tabs>
-            <w:rPr>
-              <w:rFonts w:asciiTheme="minorHAnsi" w:eastAsiaTheme="minorEastAsia" w:hAnsiTheme="minorHAnsi"/>
-              <w:noProof/>
-              <w:sz w:val="22"/>
-              <w:lang w:eastAsia="en-IN"/>
-            </w:rPr>
-          </w:pPr>
-          <w:hyperlink w:anchor="_Toc71802285" w:history="1">
-            <w:r>
-              <w:rPr>
-                <w:rStyle w:val="Hyperlink"/>
-                <w:noProof/>
-              </w:rPr>
-              <w:t xml:space="preserve">SECTION – II </w:t>
-            </w:r>
-            <w:r>
-              <w:rPr>
-                <w:rStyle w:val="Hyperlink"/>
-                <w:rFonts w:cs="Times New Roman"/>
-                <w:noProof/>
-              </w:rPr>
-              <w:t>CONCEPT DEVELOPMENT AND EVALUATION</w:t>
-            </w:r>
-            <w:r>
-              <w:rPr>
-                <w:noProof/>
-                <w:webHidden/>
-              </w:rPr>
-              <w:tab/>
-            </w:r>
-            <w:r>
-              <w:rPr>
-                <w:noProof/>
-                <w:webHidden/>
-              </w:rPr>
-              <w:fldChar w:fldCharType="begin"/>
-            </w:r>
-            <w:r>
-              <w:rPr>
-                <w:noProof/>
-                <w:webHidden/>
-              </w:rPr>
-              <w:instrText xml:space="preserve"> PAGEREF _Toc71802285 \h </w:instrText>
+              <w:instrText xml:space="preserve"> PAGEREF _Toc71846238 \h </w:instrText>
             </w:r>
             <w:r>
               <w:rPr>
@@ -1125,6 +1132,7 @@
             <w:tabs>
               <w:tab w:val="right" w:leader="dot" w:pos="9016"/>
             </w:tabs>
+            <w:spacing w:line="360" w:lineRule="auto"/>
             <w:rPr>
               <w:rFonts w:asciiTheme="minorHAnsi" w:eastAsiaTheme="minorEastAsia" w:hAnsiTheme="minorHAnsi"/>
               <w:noProof/>
@@ -1132,7 +1140,7 @@
               <w:lang w:eastAsia="en-IN"/>
             </w:rPr>
           </w:pPr>
-          <w:hyperlink w:anchor="_Toc71802286" w:history="1">
+          <w:hyperlink w:anchor="_Toc71846239" w:history="1">
             <w:r>
               <w:rPr>
                 <w:rStyle w:val="Hyperlink"/>
@@ -1160,7 +1168,7 @@
                 <w:noProof/>
                 <w:webHidden/>
               </w:rPr>
-              <w:instrText xml:space="preserve"> PAGEREF _Toc71802286 \h </w:instrText>
+              <w:instrText xml:space="preserve"> PAGEREF _Toc71846239 \h </w:instrText>
             </w:r>
             <w:r>
               <w:rPr>
@@ -1197,6 +1205,7 @@
             <w:tabs>
               <w:tab w:val="right" w:leader="dot" w:pos="9016"/>
             </w:tabs>
+            <w:spacing w:line="360" w:lineRule="auto"/>
             <w:rPr>
               <w:rFonts w:asciiTheme="minorHAnsi" w:eastAsiaTheme="minorEastAsia" w:hAnsiTheme="minorHAnsi"/>
               <w:noProof/>
@@ -1204,7 +1213,7 @@
               <w:lang w:eastAsia="en-IN"/>
             </w:rPr>
           </w:pPr>
-          <w:hyperlink w:anchor="_Toc71802287" w:history="1">
+          <w:hyperlink w:anchor="_Toc71846240" w:history="1">
             <w:r>
               <w:rPr>
                 <w:rStyle w:val="Hyperlink"/>
@@ -1232,7 +1241,7 @@
                 <w:noProof/>
                 <w:webHidden/>
               </w:rPr>
-              <w:instrText xml:space="preserve"> PAGEREF _Toc71802287 \h </w:instrText>
+              <w:instrText xml:space="preserve"> PAGEREF _Toc71846240 \h </w:instrText>
             </w:r>
             <w:r>
               <w:rPr>
@@ -1269,6 +1278,7 @@
             <w:tabs>
               <w:tab w:val="right" w:leader="dot" w:pos="9016"/>
             </w:tabs>
+            <w:spacing w:line="360" w:lineRule="auto"/>
             <w:rPr>
               <w:rFonts w:asciiTheme="minorHAnsi" w:eastAsiaTheme="minorEastAsia" w:hAnsiTheme="minorHAnsi"/>
               <w:noProof/>
@@ -1276,7 +1286,7 @@
               <w:lang w:eastAsia="en-IN"/>
             </w:rPr>
           </w:pPr>
-          <w:hyperlink w:anchor="_Toc71802288" w:history="1">
+          <w:hyperlink w:anchor="_Toc71846241" w:history="1">
             <w:r>
               <w:rPr>
                 <w:rStyle w:val="Hyperlink"/>
@@ -1304,7 +1314,7 @@
                 <w:noProof/>
                 <w:webHidden/>
               </w:rPr>
-              <w:instrText xml:space="preserve"> PAGEREF _Toc71802288 \h </w:instrText>
+              <w:instrText xml:space="preserve"> PAGEREF _Toc71846241 \h </w:instrText>
             </w:r>
             <w:r>
               <w:rPr>
@@ -1341,6 +1351,7 @@
             <w:tabs>
               <w:tab w:val="right" w:leader="dot" w:pos="9016"/>
             </w:tabs>
+            <w:spacing w:line="360" w:lineRule="auto"/>
             <w:rPr>
               <w:rFonts w:asciiTheme="minorHAnsi" w:eastAsiaTheme="minorEastAsia" w:hAnsiTheme="minorHAnsi"/>
               <w:noProof/>
@@ -1348,7 +1359,7 @@
               <w:lang w:eastAsia="en-IN"/>
             </w:rPr>
           </w:pPr>
-          <w:hyperlink w:anchor="_Toc71802289" w:history="1">
+          <w:hyperlink w:anchor="_Toc71846242" w:history="1">
             <w:r>
               <w:rPr>
                 <w:rStyle w:val="Hyperlink"/>
@@ -1376,7 +1387,7 @@
                 <w:noProof/>
                 <w:webHidden/>
               </w:rPr>
-              <w:instrText xml:space="preserve"> PAGEREF _Toc71802289 \h </w:instrText>
+              <w:instrText xml:space="preserve"> PAGEREF _Toc71846242 \h </w:instrText>
             </w:r>
             <w:r>
               <w:rPr>
@@ -1396,7 +1407,7 @@
                 <w:noProof/>
                 <w:webHidden/>
               </w:rPr>
-              <w:t>4</w:t>
+              <w:t>5</w:t>
             </w:r>
             <w:r>
               <w:rPr>
@@ -1413,6 +1424,7 @@
             <w:tabs>
               <w:tab w:val="right" w:leader="dot" w:pos="9016"/>
             </w:tabs>
+            <w:spacing w:line="360" w:lineRule="auto"/>
             <w:rPr>
               <w:rFonts w:asciiTheme="minorHAnsi" w:eastAsiaTheme="minorEastAsia" w:hAnsiTheme="minorHAnsi"/>
               <w:noProof/>
@@ -1420,7 +1432,7 @@
               <w:lang w:eastAsia="en-IN"/>
             </w:rPr>
           </w:pPr>
-          <w:hyperlink w:anchor="_Toc71802290" w:history="1">
+          <w:hyperlink w:anchor="_Toc71846243" w:history="1">
             <w:r>
               <w:rPr>
                 <w:rStyle w:val="Hyperlink"/>
@@ -1447,7 +1459,7 @@
                 <w:noProof/>
                 <w:webHidden/>
               </w:rPr>
-              <w:instrText xml:space="preserve"> PAGEREF _Toc71802290 \h </w:instrText>
+              <w:instrText xml:space="preserve"> PAGEREF _Toc71846243 \h </w:instrText>
             </w:r>
             <w:r>
               <w:rPr>
@@ -1467,7 +1479,7 @@
                 <w:noProof/>
                 <w:webHidden/>
               </w:rPr>
-              <w:t>4</w:t>
+              <w:t>5</w:t>
             </w:r>
             <w:r>
               <w:rPr>
@@ -1511,7 +1523,7 @@
           <w:rFonts w:cs="Times New Roman"/>
         </w:rPr>
       </w:pPr>
-      <w:bookmarkStart w:id="0" w:name="_Toc71802279"/>
+      <w:bookmarkStart w:id="0" w:name="_Toc71846232"/>
       <w:r>
         <w:rPr>
           <w:rFonts w:cs="Times New Roman"/>
@@ -1549,7 +1561,7 @@
           <w:rFonts w:cs="Times New Roman"/>
         </w:rPr>
       </w:pPr>
-      <w:bookmarkStart w:id="1" w:name="_Toc71802280"/>
+      <w:bookmarkStart w:id="1" w:name="_Toc71846233"/>
       <w:r>
         <w:rPr>
           <w:rFonts w:cs="Times New Roman"/>
@@ -1767,15 +1779,13 @@
               </w:rPr>
               <w:t xml:space="preserve">Completed </w:t>
             </w:r>
-            <w:proofErr w:type="spellStart"/>
-            <w:r>
-              <w:rPr>
-                <w:rFonts w:cs="Times New Roman"/>
-                <w:szCs w:val="24"/>
-              </w:rPr>
-              <w:t>Matlab</w:t>
-            </w:r>
-            <w:proofErr w:type="spellEnd"/>
+            <w:r>
+              <w:rPr>
+                <w:rFonts w:cs="Times New Roman"/>
+                <w:szCs w:val="24"/>
+              </w:rPr>
+              <w:t>MATLAB</w:t>
+            </w:r>
             <w:r>
               <w:rPr>
                 <w:rFonts w:cs="Times New Roman"/>
@@ -1783,15 +1793,13 @@
               </w:rPr>
               <w:t xml:space="preserve"> Fundamentals Course from </w:t>
             </w:r>
-            <w:proofErr w:type="spellStart"/>
-            <w:r>
-              <w:rPr>
-                <w:rFonts w:cs="Times New Roman"/>
-                <w:szCs w:val="24"/>
-              </w:rPr>
-              <w:t>mathworks</w:t>
-            </w:r>
-            <w:proofErr w:type="spellEnd"/>
+            <w:r>
+              <w:rPr>
+                <w:rFonts w:cs="Times New Roman"/>
+                <w:szCs w:val="24"/>
+              </w:rPr>
+              <w:t>MathWorks</w:t>
+            </w:r>
           </w:p>
         </w:tc>
       </w:tr>
@@ -1943,6 +1951,7 @@
                 <w:rFonts w:cs="Times New Roman"/>
                 <w:szCs w:val="24"/>
               </w:rPr>
+              <w:lastRenderedPageBreak/>
               <w:t>Feb-21</w:t>
             </w:r>
           </w:p>
@@ -1986,6 +1995,13 @@
                 <w:szCs w:val="24"/>
               </w:rPr>
               <w:t>Learnt Load Transfer Calculations for a Half Car Model</w:t>
+            </w:r>
+            <w:r>
+              <w:rPr>
+                <w:rFonts w:cs="Times New Roman"/>
+                <w:szCs w:val="24"/>
+              </w:rPr>
+              <w:t xml:space="preserve"> – (NPTEL)</w:t>
             </w:r>
           </w:p>
         </w:tc>
@@ -2138,7 +2154,6 @@
                 <w:rFonts w:cs="Times New Roman"/>
                 <w:szCs w:val="24"/>
               </w:rPr>
-              <w:lastRenderedPageBreak/>
               <w:t>Apr-21</w:t>
             </w:r>
           </w:p>
@@ -2471,7 +2486,7 @@
           <w:rFonts w:cs="Times New Roman"/>
         </w:rPr>
       </w:pPr>
-      <w:bookmarkStart w:id="2" w:name="_Toc71802281"/>
+      <w:bookmarkStart w:id="2" w:name="_Toc71846234"/>
       <w:r>
         <w:rPr>
           <w:rFonts w:cs="Times New Roman"/>
@@ -2488,9 +2503,9 @@
         <w:tblLook w:val="04A0" w:firstRow="1" w:lastRow="0" w:firstColumn="1" w:lastColumn="0" w:noHBand="0" w:noVBand="1"/>
       </w:tblPr>
       <w:tblGrid>
-        <w:gridCol w:w="1129"/>
-        <w:gridCol w:w="3379"/>
-        <w:gridCol w:w="3851"/>
+        <w:gridCol w:w="846"/>
+        <w:gridCol w:w="5670"/>
+        <w:gridCol w:w="1843"/>
       </w:tblGrid>
       <w:tr>
         <w:trPr>
@@ -2498,7 +2513,7 @@
         </w:trPr>
         <w:tc>
           <w:tcPr>
-            <w:tcW w:w="1129" w:type="dxa"/>
+            <w:tcW w:w="846" w:type="dxa"/>
           </w:tcPr>
           <w:p>
             <w:pPr>
@@ -2520,7 +2535,7 @@
         </w:tc>
         <w:tc>
           <w:tcPr>
-            <w:tcW w:w="3379" w:type="dxa"/>
+            <w:tcW w:w="5670" w:type="dxa"/>
           </w:tcPr>
           <w:p>
             <w:pPr>
@@ -2542,7 +2557,7 @@
         </w:tc>
         <w:tc>
           <w:tcPr>
-            <w:tcW w:w="3851" w:type="dxa"/>
+            <w:tcW w:w="1843" w:type="dxa"/>
           </w:tcPr>
           <w:p>
             <w:pPr>
@@ -2569,7 +2584,7 @@
         </w:trPr>
         <w:tc>
           <w:tcPr>
-            <w:tcW w:w="1129" w:type="dxa"/>
+            <w:tcW w:w="846" w:type="dxa"/>
           </w:tcPr>
           <w:p>
             <w:pPr>
@@ -2591,7 +2606,7 @@
         </w:tc>
         <w:tc>
           <w:tcPr>
-            <w:tcW w:w="3379" w:type="dxa"/>
+            <w:tcW w:w="5670" w:type="dxa"/>
           </w:tcPr>
           <w:p>
             <w:pPr>
@@ -2610,10 +2625,40 @@
               <w:t>MATLAB</w:t>
             </w:r>
           </w:p>
+          <w:p>
+            <w:pPr>
+              <w:spacing w:line="360" w:lineRule="auto"/>
+              <w:rPr>
+                <w:rFonts w:cs="Times New Roman"/>
+                <w:szCs w:val="24"/>
+              </w:rPr>
+            </w:pPr>
+            <w:r>
+              <w:rPr>
+                <w:rFonts w:cs="Times New Roman"/>
+                <w:szCs w:val="24"/>
+              </w:rPr>
+              <w:t>Modules Used: Simulink, Control</w:t>
+            </w:r>
+            <w:r>
+              <w:rPr>
+                <w:rFonts w:cs="Times New Roman"/>
+                <w:szCs w:val="24"/>
+              </w:rPr>
+              <w:t xml:space="preserve"> </w:t>
+            </w:r>
+            <w:r>
+              <w:rPr>
+                <w:rFonts w:cs="Times New Roman"/>
+                <w:szCs w:val="24"/>
+              </w:rPr>
+              <w:t>Engineering Toolbox</w:t>
+            </w:r>
+          </w:p>
         </w:tc>
         <w:tc>
           <w:tcPr>
-            <w:tcW w:w="3851" w:type="dxa"/>
+            <w:tcW w:w="1843" w:type="dxa"/>
           </w:tcPr>
           <w:p>
             <w:pPr>
@@ -2629,14 +2674,7 @@
                 <w:rFonts w:cs="Times New Roman"/>
                 <w:szCs w:val="24"/>
               </w:rPr>
-              <w:t>Coding</w:t>
-            </w:r>
-            <w:r>
-              <w:rPr>
-                <w:rFonts w:cs="Times New Roman"/>
-                <w:szCs w:val="24"/>
-              </w:rPr>
-              <w:t xml:space="preserve"> input Parameters</w:t>
+              <w:t>Coding and Optimization</w:t>
             </w:r>
           </w:p>
         </w:tc>
@@ -2647,7 +2685,7 @@
         </w:trPr>
         <w:tc>
           <w:tcPr>
-            <w:tcW w:w="1129" w:type="dxa"/>
+            <w:tcW w:w="846" w:type="dxa"/>
           </w:tcPr>
           <w:p>
             <w:pPr>
@@ -2669,7 +2707,7 @@
         </w:tc>
         <w:tc>
           <w:tcPr>
-            <w:tcW w:w="3379" w:type="dxa"/>
+            <w:tcW w:w="5670" w:type="dxa"/>
           </w:tcPr>
           <w:p>
             <w:pPr>
@@ -2685,13 +2723,13 @@
                 <w:rFonts w:cs="Times New Roman"/>
                 <w:szCs w:val="24"/>
               </w:rPr>
-              <w:t>Simulink</w:t>
+              <w:t>Microsoft Excel</w:t>
             </w:r>
           </w:p>
         </w:tc>
         <w:tc>
           <w:tcPr>
-            <w:tcW w:w="3851" w:type="dxa"/>
+            <w:tcW w:w="1843" w:type="dxa"/>
           </w:tcPr>
           <w:p>
             <w:pPr>
@@ -2707,105 +2745,6 @@
                 <w:rFonts w:cs="Times New Roman"/>
                 <w:szCs w:val="24"/>
               </w:rPr>
-              <w:t>Solv</w:t>
-            </w:r>
-            <w:r>
-              <w:rPr>
-                <w:rFonts w:cs="Times New Roman"/>
-                <w:szCs w:val="24"/>
-              </w:rPr>
-              <w:t>er</w:t>
-            </w:r>
-            <w:r>
-              <w:rPr>
-                <w:rFonts w:cs="Times New Roman"/>
-                <w:szCs w:val="24"/>
-              </w:rPr>
-              <w:t xml:space="preserve"> </w:t>
-            </w:r>
-            <w:r>
-              <w:rPr>
-                <w:rFonts w:cs="Times New Roman"/>
-                <w:szCs w:val="24"/>
-              </w:rPr>
-              <w:t xml:space="preserve">for </w:t>
-            </w:r>
-            <w:r>
-              <w:rPr>
-                <w:rFonts w:cs="Times New Roman"/>
-                <w:szCs w:val="24"/>
-              </w:rPr>
-              <w:t>ABS</w:t>
-            </w:r>
-          </w:p>
-        </w:tc>
-      </w:tr>
-      <w:tr>
-        <w:trPr>
-          <w:jc w:val="center"/>
-        </w:trPr>
-        <w:tc>
-          <w:tcPr>
-            <w:tcW w:w="1129" w:type="dxa"/>
-          </w:tcPr>
-          <w:p>
-            <w:pPr>
-              <w:spacing w:line="360" w:lineRule="auto"/>
-              <w:jc w:val="center"/>
-              <w:rPr>
-                <w:rFonts w:cs="Times New Roman"/>
-                <w:szCs w:val="24"/>
-              </w:rPr>
-            </w:pPr>
-            <w:r>
-              <w:rPr>
-                <w:rFonts w:cs="Times New Roman"/>
-                <w:szCs w:val="24"/>
-              </w:rPr>
-              <w:t>3</w:t>
-            </w:r>
-          </w:p>
-        </w:tc>
-        <w:tc>
-          <w:tcPr>
-            <w:tcW w:w="3379" w:type="dxa"/>
-          </w:tcPr>
-          <w:p>
-            <w:pPr>
-              <w:spacing w:line="360" w:lineRule="auto"/>
-              <w:jc w:val="center"/>
-              <w:rPr>
-                <w:rFonts w:cs="Times New Roman"/>
-                <w:szCs w:val="24"/>
-              </w:rPr>
-            </w:pPr>
-            <w:r>
-              <w:rPr>
-                <w:rFonts w:cs="Times New Roman"/>
-                <w:szCs w:val="24"/>
-              </w:rPr>
-              <w:t>Microsoft Excel</w:t>
-            </w:r>
-          </w:p>
-        </w:tc>
-        <w:tc>
-          <w:tcPr>
-            <w:tcW w:w="3851" w:type="dxa"/>
-          </w:tcPr>
-          <w:p>
-            <w:pPr>
-              <w:spacing w:line="360" w:lineRule="auto"/>
-              <w:jc w:val="center"/>
-              <w:rPr>
-                <w:rFonts w:cs="Times New Roman"/>
-                <w:szCs w:val="24"/>
-              </w:rPr>
-            </w:pPr>
-            <w:r>
-              <w:rPr>
-                <w:rFonts w:cs="Times New Roman"/>
-                <w:szCs w:val="24"/>
-              </w:rPr>
               <w:t xml:space="preserve">Plotting </w:t>
             </w:r>
             <w:r>
@@ -2813,34 +2752,6 @@
                 <w:rFonts w:cs="Times New Roman"/>
                 <w:szCs w:val="24"/>
               </w:rPr>
-              <w:t>f</w:t>
-            </w:r>
-            <w:r>
-              <w:rPr>
-                <w:rFonts w:cs="Times New Roman"/>
-                <w:szCs w:val="24"/>
-              </w:rPr>
-              <w:t xml:space="preserve">riction </w:t>
-            </w:r>
-            <w:r>
-              <w:rPr>
-                <w:rFonts w:cs="Times New Roman"/>
-                <w:szCs w:val="24"/>
-              </w:rPr>
-              <w:t>c</w:t>
-            </w:r>
-            <w:r>
-              <w:rPr>
-                <w:rFonts w:cs="Times New Roman"/>
-                <w:szCs w:val="24"/>
-              </w:rPr>
-              <w:t xml:space="preserve">oefficient </w:t>
-            </w:r>
-            <w:r>
-              <w:rPr>
-                <w:rFonts w:cs="Times New Roman"/>
-                <w:szCs w:val="24"/>
-              </w:rPr>
               <w:t>g</w:t>
             </w:r>
             <w:r>
@@ -2849,6 +2760,13 @@
                 <w:szCs w:val="24"/>
               </w:rPr>
               <w:t>raph</w:t>
+            </w:r>
+            <w:r>
+              <w:rPr>
+                <w:rFonts w:cs="Times New Roman"/>
+                <w:szCs w:val="24"/>
+              </w:rPr>
+              <w:t>s</w:t>
             </w:r>
           </w:p>
         </w:tc>
@@ -2864,7 +2782,7 @@
         <w:pStyle w:val="Heading2"/>
         <w:spacing w:line="360" w:lineRule="auto"/>
       </w:pPr>
-      <w:bookmarkStart w:id="3" w:name="_Toc71802282"/>
+      <w:bookmarkStart w:id="3" w:name="_Toc71846235"/>
       <w:r>
         <w:t>Brief Introduction</w:t>
       </w:r>
@@ -2883,13 +2801,55 @@
       <w:r>
         <w:t xml:space="preserve"> </w:t>
       </w:r>
-    </w:p>
-    <w:p>
-      <w:pPr>
-        <w:spacing w:line="360" w:lineRule="auto"/>
-      </w:pPr>
-      <w:r>
-        <w:t>The ABS consists of wheel speed sensor, hydraulic modulator and an Electronic Control Unit (ECU). It has a feedback system which finds out the error between the actual and desired slip ratio and adjusts the Brake Pressure accordingly to get the optimum slip ratio and maximum traction. They System Shuts down if the vehicle speed is under the pre-set threshold.</w:t>
+      <w:r>
+        <w:t>ABS requires improvement in the areas of stability, steerability and stopping distance.</w:t>
+      </w:r>
+    </w:p>
+    <w:p>
+      <w:pPr>
+        <w:spacing w:line="360" w:lineRule="auto"/>
+      </w:pPr>
+      <w:r>
+        <w:t xml:space="preserve">In this </w:t>
+      </w:r>
+      <w:r>
+        <w:t>thesis</w:t>
+      </w:r>
+      <w:r>
+        <w:t>,</w:t>
+      </w:r>
+      <w:r>
+        <w:t xml:space="preserve"> </w:t>
+      </w:r>
+      <w:r>
+        <w:t xml:space="preserve">a model of the quarter vehicle is developed and used to study the braking performance of a straight-line braking test vehicle on flat </w:t>
+      </w:r>
+      <w:r>
+        <w:t xml:space="preserve">dry asphalt </w:t>
+      </w:r>
+      <w:r>
+        <w:t xml:space="preserve">road in </w:t>
+      </w:r>
+      <w:r>
+        <w:t>MATLAB</w:t>
+      </w:r>
+      <w:r>
+        <w:t>-Simulink software environment.</w:t>
+      </w:r>
+      <w:r>
+        <w:t xml:space="preserve"> </w:t>
+      </w:r>
+      <w:r>
+        <w:t xml:space="preserve">The vehicle model includes the aerodynamic model and a model of antilock braking system. </w:t>
+      </w:r>
+      <w:r>
+        <w:t>As this is a simulation model, there is no chance of using a real-time sensor for getting the wheel speed and vehicle speed. We have used newton’s kinematic equations to get the values of the same</w:t>
+      </w:r>
+      <w:r>
+        <w:t>. We</w:t>
+      </w:r>
+      <w:r>
+        <w:t xml:space="preserve"> have avoided the hydraulic modulator and we are directly adjusting the brake torque from the feedback loop.</w:t>
       </w:r>
     </w:p>
     <w:p>
@@ -2901,38 +2861,11 @@
       <w:pPr>
         <w:pStyle w:val="Heading2"/>
         <w:spacing w:line="360" w:lineRule="auto"/>
-      </w:pPr>
-      <w:bookmarkStart w:id="4" w:name="_Toc71802283"/>
-      <w:r>
-        <w:t>Scope of the current study</w:t>
-      </w:r>
-      <w:bookmarkEnd w:id="4"/>
-    </w:p>
-    <w:p>
-      <w:pPr>
-        <w:spacing w:line="360" w:lineRule="auto"/>
-      </w:pPr>
-      <w:r>
-        <w:t xml:space="preserve">In this project, we have used ABS for a quarter car model. As this is a simulation model, there is no chance of using a real-time sensor for getting the wheel speed and vehicle speed. We have used newton’s kinematic equations to get the values of the same. For the sake of simplicity and to focus on the main part of the project. We have avoided the hydraulic modulator and we are directly adjusting the brake torque from the feedback loop. We have added the aerodynamic components i.e., the </w:t>
-      </w:r>
-      <w:r>
-        <w:t>drag and downforce components to the quarter car model. We have done the simulation only for dry asphalt road.</w:t>
-      </w:r>
-    </w:p>
-    <w:p>
-      <w:pPr>
-        <w:spacing w:line="360" w:lineRule="auto"/>
-      </w:pPr>
-    </w:p>
-    <w:p>
-      <w:pPr>
-        <w:pStyle w:val="Heading2"/>
-        <w:spacing w:line="360" w:lineRule="auto"/>
-        <w:rPr>
-          <w:rFonts w:cs="Times New Roman"/>
-        </w:rPr>
-      </w:pPr>
-      <w:bookmarkStart w:id="5" w:name="_Toc71802284"/>
+        <w:rPr>
+          <w:rFonts w:cs="Times New Roman"/>
+        </w:rPr>
+      </w:pPr>
+      <w:bookmarkStart w:id="4" w:name="_Toc71846236"/>
       <w:r>
         <w:rPr>
           <w:rFonts w:cs="Times New Roman"/>
@@ -2940,31 +2873,1121 @@
         <w:lastRenderedPageBreak/>
         <w:t>Literature Review</w:t>
       </w:r>
+      <w:bookmarkEnd w:id="4"/>
+    </w:p>
+    <w:p>
+      <w:pPr>
+        <w:spacing w:line="360" w:lineRule="auto"/>
+        <w:rPr>
+          <w:rFonts w:cs="Times New Roman"/>
+          <w:szCs w:val="24"/>
+        </w:rPr>
+      </w:pPr>
+      <w:proofErr w:type="spellStart"/>
+      <w:r>
+        <w:rPr>
+          <w:rFonts w:cs="Times New Roman"/>
+          <w:szCs w:val="24"/>
+        </w:rPr>
+        <w:t>Sharkawy</w:t>
+      </w:r>
+      <w:proofErr w:type="spellEnd"/>
+      <w:r>
+        <w:rPr>
+          <w:rFonts w:cs="Times New Roman"/>
+          <w:szCs w:val="24"/>
+        </w:rPr>
+        <w:t xml:space="preserve"> has studied the changes in coefficient of friction at various road conditions. We have extracted friction formula from this literature and have plotted the same at various velocities.</w:t>
+      </w:r>
+    </w:p>
+    <w:p>
+      <w:pPr>
+        <w:spacing w:line="360" w:lineRule="auto"/>
+        <w:rPr>
+          <w:rFonts w:cs="Times New Roman"/>
+          <w:szCs w:val="24"/>
+        </w:rPr>
+      </w:pPr>
+      <w:proofErr w:type="spellStart"/>
+      <w:r>
+        <w:rPr>
+          <w:rFonts w:cs="Times New Roman"/>
+          <w:szCs w:val="24"/>
+        </w:rPr>
+        <w:t>Bhivate</w:t>
+      </w:r>
+      <w:proofErr w:type="spellEnd"/>
+      <w:r>
+        <w:rPr>
+          <w:rFonts w:cs="Times New Roman"/>
+          <w:szCs w:val="24"/>
+        </w:rPr>
+        <w:t xml:space="preserve"> has made the Simulink model of Antilock brake system without the aerodynamic </w:t>
+      </w:r>
+      <w:proofErr w:type="spellStart"/>
+      <w:r>
+        <w:rPr>
+          <w:rFonts w:cs="Times New Roman"/>
+          <w:szCs w:val="24"/>
+        </w:rPr>
+        <w:t>compenents</w:t>
+      </w:r>
+      <w:proofErr w:type="spellEnd"/>
+      <w:r>
+        <w:rPr>
+          <w:rFonts w:cs="Times New Roman"/>
+          <w:szCs w:val="24"/>
+        </w:rPr>
+        <w:t>.</w:t>
+      </w:r>
+      <w:r>
+        <w:rPr>
+          <w:rFonts w:cs="Times New Roman"/>
+          <w:szCs w:val="24"/>
+        </w:rPr>
+        <w:t xml:space="preserve"> He has used state space equations of motion to model the Simulink model. In this project we did the Simulink model with direct calculation and the results were reasonable matching. Direct calculation is a much simpler method.</w:t>
+      </w:r>
+    </w:p>
+    <w:p>
+      <w:pPr>
+        <w:spacing w:line="360" w:lineRule="auto"/>
+        <w:rPr>
+          <w:rFonts w:cs="Times New Roman"/>
+          <w:szCs w:val="24"/>
+        </w:rPr>
+      </w:pPr>
+      <w:r>
+        <w:rPr>
+          <w:rFonts w:cs="Times New Roman"/>
+          <w:szCs w:val="24"/>
+        </w:rPr>
+        <w:t>Rangelov</w:t>
+      </w:r>
+      <w:r>
+        <w:rPr>
+          <w:rFonts w:cs="Times New Roman"/>
+          <w:szCs w:val="24"/>
+        </w:rPr>
+        <w:t xml:space="preserve"> has modelled antilock braking system for a quarter car model on a flat as well as uneven road. He has made the ABS based on various methodologies like slip control, acceleration control, tire moment control braking. He has also included suspension model to the quarter car vehicle.</w:t>
+      </w:r>
+    </w:p>
+    <w:p>
+      <w:pPr>
+        <w:spacing w:line="360" w:lineRule="auto"/>
+        <w:rPr>
+          <w:rFonts w:cs="Times New Roman"/>
+          <w:szCs w:val="24"/>
+        </w:rPr>
+      </w:pPr>
+    </w:p>
+    <w:p>
+      <w:pPr>
+        <w:pStyle w:val="Heading1"/>
+        <w:spacing w:line="360" w:lineRule="auto"/>
+        <w:rPr>
+          <w:rFonts w:cs="Times New Roman"/>
+        </w:rPr>
+      </w:pPr>
+      <w:bookmarkStart w:id="5" w:name="_Toc71846237"/>
+      <w:r>
+        <w:t>SECTION – II</w:t>
+      </w:r>
+      <w:r>
+        <w:br/>
+      </w:r>
+      <w:r>
+        <w:rPr>
+          <w:rFonts w:cs="Times New Roman"/>
+        </w:rPr>
+        <w:t>CONCEPT DEVELOPMENT AND EVALUATION</w:t>
+      </w:r>
       <w:bookmarkEnd w:id="5"/>
     </w:p>
     <w:p>
       <w:pPr>
         <w:spacing w:line="360" w:lineRule="auto"/>
+      </w:pPr>
+    </w:p>
+    <w:p>
+      <w:pPr>
+        <w:pStyle w:val="Style2"/>
+      </w:pPr>
+      <w:bookmarkStart w:id="6" w:name="_Toc71846238"/>
+      <w:r>
+        <w:t>Introduction</w:t>
+      </w:r>
+      <w:bookmarkEnd w:id="6"/>
+    </w:p>
+    <w:p>
+      <w:pPr>
+        <w:spacing w:line="360" w:lineRule="auto"/>
+      </w:pPr>
+      <w:r>
+        <w:t>The ABS consists of wheel speed sensor, hydraulic modulator and an Electronic Control Unit (ECU). It has a feedback system which finds out the error between the actual and desired slip ratio and adjusts the Brake Pressure accordingly to get the optimum slip ratio and maximum traction. They System Shuts down if the vehicle speed is under the pre-set threshold.</w:t>
+      </w:r>
+    </w:p>
+    <w:p>
+      <w:pPr>
+        <w:spacing w:line="360" w:lineRule="auto"/>
+      </w:pPr>
+      <w:r>
+        <w:t>Be</w:t>
+      </w:r>
+      <w:r>
+        <w:t xml:space="preserve">fore getting into more details, it is important to understand the motivation and need to prevent wheel skidding. </w:t>
+      </w:r>
+      <w:r>
+        <w:t xml:space="preserve">wheel locking is when the tyre stops rotating under braking and slides along the top of the surface. It is bad firstly because it is less efficient (coefficient of kinetic friction is lower than coefficient of static friction) </w:t>
+      </w:r>
+      <w:r>
+        <w:t xml:space="preserve">(explained in fig under </w:t>
+      </w:r>
+      <m:oMath>
+        <m:r>
+          <w:rPr>
+            <w:rFonts w:ascii="Cambria Math" w:hAnsi="Cambria Math"/>
+          </w:rPr>
+          <m:t>μ</m:t>
+        </m:r>
+      </m:oMath>
+      <w:r>
+        <w:rPr>
+          <w:rFonts w:eastAsiaTheme="minorEastAsia"/>
+        </w:rPr>
+        <w:t xml:space="preserve"> Subsystem of Simulink</w:t>
+      </w:r>
+      <w:r>
+        <w:t xml:space="preserve">) </w:t>
+      </w:r>
+      <w:r>
+        <w:t>and so will take longer to slow you down but more importantly also because it can wear a flat spot on the tyre if it locks for a long time. Flat spotted tyres tend to lock more easily in the future at the point of the flat spot and also cause vibrations which can damage the car.</w:t>
+      </w:r>
+    </w:p>
+    <w:p>
+      <w:pPr>
+        <w:spacing w:line="360" w:lineRule="auto"/>
+      </w:pPr>
+      <w:r>
+        <w:lastRenderedPageBreak/>
+        <w:t xml:space="preserve">During breaking, you are using </w:t>
+      </w:r>
+      <w:r>
+        <w:t>brake</w:t>
+      </w:r>
+      <w:r>
+        <w:t xml:space="preserve"> pad friction on the wheels to slow you down. When you break hard, sometimes, the </w:t>
+      </w:r>
+      <w:r>
+        <w:t>brake</w:t>
+      </w:r>
+      <w:r>
+        <w:t xml:space="preserve"> pads stop the wheel from spinning. in other words, when the </w:t>
+      </w:r>
+      <w:r>
+        <w:t>brake</w:t>
+      </w:r>
+      <w:r>
+        <w:t xml:space="preserve"> pads are so tightly pressed against the drum/disc, the wheel locks up.</w:t>
+      </w:r>
+      <w:r>
+        <w:t xml:space="preserve"> </w:t>
+      </w:r>
+      <w:r>
+        <w:t>Now although the wheel is not moving, because of your momentum, you will still keep moving forward for a short distance, this is skidding, where the tyres/tires don’t roll over the tarmac but are dragged. You have very little control over the vehicle when this happens.</w:t>
+      </w:r>
+    </w:p>
+    <w:p>
+      <w:pPr>
+        <w:spacing w:line="360" w:lineRule="auto"/>
+      </w:pPr>
+      <w:r>
+        <w:t>F</w:t>
+      </w:r>
+      <w:r>
+        <w:t>ront wheels locks:</w:t>
+      </w:r>
+    </w:p>
+    <w:p>
+      <w:pPr>
+        <w:spacing w:line="360" w:lineRule="auto"/>
+      </w:pPr>
+      <w:r>
+        <w:t>Loss of steerability due to absence of lateral friction. If the front wheels get locked, the driver loses the steering control. This can be detected more readily by an experienced driver and the driver can regain control by releasing the brakes.</w:t>
+      </w:r>
+    </w:p>
+    <w:p>
+      <w:pPr>
+        <w:spacing w:line="360" w:lineRule="auto"/>
+      </w:pPr>
+      <w:r>
+        <w:t>Rear wheels locks:</w:t>
+      </w:r>
+    </w:p>
+    <w:p>
+      <w:pPr>
+        <w:spacing w:line="360" w:lineRule="auto"/>
+      </w:pPr>
+      <w:r>
+        <w:t>Rear wheels lockup is more critical as directional stability is lost and there are chances that the car spins out. In this scenario the vehicle over responds to the steering and the rear part of the vehicle rotates about its axis if any lateral perturbation is applied to the vehicle.</w:t>
+      </w:r>
+    </w:p>
+    <w:p>
+      <w:pPr>
+        <w:spacing w:line="360" w:lineRule="auto"/>
+      </w:pPr>
+      <w:r>
+        <w:t>Balance Bar</w:t>
+      </w:r>
+    </w:p>
+    <w:p>
+      <w:pPr>
+        <w:spacing w:line="360" w:lineRule="auto"/>
+      </w:pPr>
+      <w:r>
+        <w:t>The function of a balance bar is to allow the adjustment of brake line pressure distribution between two master cylinders. The torque on one side of the bar must balance the torque on the other side. Balancing bars take the force from one side and give it to the other.</w:t>
+      </w:r>
+    </w:p>
+    <w:p>
+      <w:pPr>
+        <w:spacing w:line="360" w:lineRule="auto"/>
+      </w:pPr>
+      <w:r>
+        <w:t>Brake bias/Brake balance</w:t>
+      </w:r>
+    </w:p>
+    <w:p>
+      <w:pPr>
+        <w:spacing w:line="360" w:lineRule="auto"/>
+      </w:pPr>
+      <w:r>
+        <w:t>Brake balance, also called brake bias, front to rear, is critical to the stability of a racing car during the braking and during turn-in phase; too much rear brakes will tend to cause the car to spin; too much front and car will not turn in. Brake biasing is only seen in racing cars.</w:t>
+      </w:r>
+    </w:p>
+    <w:p>
+      <w:pPr>
+        <w:spacing w:line="360" w:lineRule="auto"/>
+      </w:pPr>
+      <w:r>
+        <w:t>Brake biasing is the condition where we give different brake forces to rear and front wheels. Generally, we give more braking force to the front than to the rear as the centre of gravity tends to move forward when we apply brakes. For the stability of the vehicle both the wheels should skid at the same time.</w:t>
+      </w:r>
+    </w:p>
+    <w:p>
+      <w:pPr>
+        <w:spacing w:line="360" w:lineRule="auto"/>
+        <w:rPr>
+          <w:rFonts w:cs="Times New Roman"/>
+        </w:rPr>
+      </w:pPr>
+      <w:r>
+        <w:rPr>
+          <w:rFonts w:cs="Times New Roman"/>
+        </w:rPr>
+        <w:t xml:space="preserve"> </w:t>
+      </w:r>
+    </w:p>
+    <w:p>
+      <w:pPr>
+        <w:pStyle w:val="Heading2"/>
+        <w:spacing w:line="360" w:lineRule="auto"/>
+        <w:rPr>
+          <w:rFonts w:cs="Times New Roman"/>
+        </w:rPr>
+      </w:pPr>
+      <w:bookmarkStart w:id="7" w:name="_Toc71846239"/>
+      <w:r>
+        <w:rPr>
+          <w:rFonts w:cs="Times New Roman"/>
+        </w:rPr>
+        <w:t>Methodology</w:t>
+      </w:r>
+      <w:bookmarkEnd w:id="7"/>
+    </w:p>
+    <w:p>
+      <w:r>
+        <w:t>The Kinematic equations of motion are as follows:</w:t>
+      </w:r>
+    </w:p>
+    <w:p>
+      <w:r>
+        <w:rPr>
+          <w:noProof/>
+        </w:rPr>
+        <w:lastRenderedPageBreak/>
+        <mc:AlternateContent>
+          <mc:Choice Requires="wps">
+            <w:drawing>
+              <wp:anchor distT="0" distB="0" distL="114300" distR="114300" simplePos="0" relativeHeight="251689984" behindDoc="0" locked="0" layoutInCell="1" allowOverlap="1" wp14:anchorId="60815200" wp14:editId="5C744E73">
+                <wp:simplePos x="0" y="0"/>
+                <wp:positionH relativeFrom="margin">
+                  <wp:align>center</wp:align>
+                </wp:positionH>
+                <wp:positionV relativeFrom="paragraph">
+                  <wp:posOffset>2466975</wp:posOffset>
+                </wp:positionV>
+                <wp:extent cx="2008505" cy="635"/>
+                <wp:effectExtent l="0" t="0" r="0" b="8255"/>
+                <wp:wrapTopAndBottom/>
+                <wp:docPr id="2" name="Text Box 2"/>
+                <wp:cNvGraphicFramePr/>
+                <a:graphic xmlns:a="http://schemas.openxmlformats.org/drawingml/2006/main">
+                  <a:graphicData uri="http://schemas.microsoft.com/office/word/2010/wordprocessingShape">
+                    <wps:wsp>
+                      <wps:cNvSpPr txBox="1"/>
+                      <wps:spPr>
+                        <a:xfrm>
+                          <a:off x="0" y="0"/>
+                          <a:ext cx="2008505" cy="635"/>
+                        </a:xfrm>
+                        <a:prstGeom prst="rect">
+                          <a:avLst/>
+                        </a:prstGeom>
+                        <a:solidFill>
+                          <a:prstClr val="white"/>
+                        </a:solidFill>
+                        <a:ln>
+                          <a:noFill/>
+                        </a:ln>
+                      </wps:spPr>
+                      <wps:txbx>
+                        <w:txbxContent>
+                          <w:p>
+                            <w:pPr>
+                              <w:pStyle w:val="Caption"/>
+                              <w:rPr>
+                                <w:noProof/>
+                                <w:sz w:val="24"/>
+                              </w:rPr>
+                            </w:pPr>
+                            <w:r>
+                              <w:t xml:space="preserve">Figure </w:t>
+                            </w:r>
+                            <w:r>
+                              <w:fldChar w:fldCharType="begin"/>
+                            </w:r>
+                            <w:r>
+                              <w:instrText xml:space="preserve"> SEQ Figure \* ARABIC </w:instrText>
+                            </w:r>
+                            <w:r>
+                              <w:fldChar w:fldCharType="separate"/>
+                            </w:r>
+                            <w:r>
+                              <w:rPr>
+                                <w:noProof/>
+                              </w:rPr>
+                              <w:t>1</w:t>
+                            </w:r>
+                            <w:r>
+                              <w:fldChar w:fldCharType="end"/>
+                            </w:r>
+                            <w:r>
+                              <w:t xml:space="preserve"> Quarter Car Vehicle Model</w:t>
+                            </w:r>
+                          </w:p>
+                        </w:txbxContent>
+                      </wps:txbx>
+                      <wps:bodyPr rot="0" spcFirstLastPara="0" vertOverflow="overflow" horzOverflow="overflow" vert="horz" wrap="square" lIns="0" tIns="0" rIns="0" bIns="0" numCol="1" spcCol="0" rtlCol="0" fromWordArt="0" anchor="t" anchorCtr="0" forceAA="0" compatLnSpc="1">
+                        <a:prstTxWarp prst="textNoShape">
+                          <a:avLst/>
+                        </a:prstTxWarp>
+                        <a:spAutoFit/>
+                      </wps:bodyPr>
+                    </wps:wsp>
+                  </a:graphicData>
+                </a:graphic>
+              </wp:anchor>
+            </w:drawing>
+          </mc:Choice>
+          <mc:Fallback>
+            <w:pict>
+              <v:shapetype w14:anchorId="60815200" id="_x0000_t202" coordsize="21600,21600" o:spt="202" path="m,l,21600r21600,l21600,xe">
+                <v:stroke joinstyle="miter"/>
+                <v:path gradientshapeok="t" o:connecttype="rect"/>
+              </v:shapetype>
+              <v:shape id="Text Box 2" o:spid="_x0000_s1026" type="#_x0000_t202" style="position:absolute;margin-left:0;margin-top:194.25pt;width:158.15pt;height:.05pt;z-index:251689984;visibility:visible;mso-wrap-style:square;mso-wrap-distance-left:9pt;mso-wrap-distance-top:0;mso-wrap-distance-right:9pt;mso-wrap-distance-bottom:0;mso-position-horizontal:center;mso-position-horizontal-relative:margin;mso-position-vertical:absolute;mso-position-vertical-relative:text;v-text-anchor:top" o:gfxdata="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" stroked="f">
+                <v:textbox style="mso-fit-shape-to-text:t" inset="0,0,0,0">
+                  <w:txbxContent>
+                    <w:p>
+                      <w:pPr>
+                        <w:pStyle w:val="Caption"/>
+                        <w:rPr>
+                          <w:noProof/>
+                          <w:sz w:val="24"/>
+                        </w:rPr>
+                      </w:pPr>
+                      <w:r>
+                        <w:t xml:space="preserve">Figure </w:t>
+                      </w:r>
+                      <w:r>
+                        <w:fldChar w:fldCharType="begin"/>
+                      </w:r>
+                      <w:r>
+                        <w:instrText xml:space="preserve"> SEQ Figure \* ARABIC </w:instrText>
+                      </w:r>
+                      <w:r>
+                        <w:fldChar w:fldCharType="separate"/>
+                      </w:r>
+                      <w:r>
+                        <w:rPr>
+                          <w:noProof/>
+                        </w:rPr>
+                        <w:t>1</w:t>
+                      </w:r>
+                      <w:r>
+                        <w:fldChar w:fldCharType="end"/>
+                      </w:r>
+                      <w:r>
+                        <w:t xml:space="preserve"> Quarter Car Vehicle Model</w:t>
+                      </w:r>
+                    </w:p>
+                  </w:txbxContent>
+                </v:textbox>
+                <w10:wrap type="topAndBottom" anchorx="margin"/>
+              </v:shape>
+            </w:pict>
+          </mc:Fallback>
+        </mc:AlternateContent>
+      </w:r>
+      <w:r>
+        <w:rPr>
+          <w:noProof/>
+        </w:rPr>
+        <w:drawing>
+          <wp:anchor distT="0" distB="0" distL="114300" distR="114300" simplePos="0" relativeHeight="251687936" behindDoc="1" locked="0" layoutInCell="1" allowOverlap="1" wp14:anchorId="26702177" wp14:editId="6F17917C">
+            <wp:simplePos x="0" y="0"/>
+            <wp:positionH relativeFrom="margin">
+              <wp:align>center</wp:align>
+            </wp:positionH>
+            <wp:positionV relativeFrom="paragraph">
+              <wp:posOffset>0</wp:posOffset>
+            </wp:positionV>
+            <wp:extent cx="2233930" cy="2468880"/>
+            <wp:effectExtent l="0" t="0" r="0" b="7620"/>
+            <wp:wrapTopAndBottom/>
+            <wp:docPr id="1" name="Picture 1"/>
+            <wp:cNvGraphicFramePr>
+              <a:graphicFrameLocks xmlns:a="http://schemas.openxmlformats.org/drawingml/2006/main" noChangeAspect="1"/>
+            </wp:cNvGraphicFramePr>
+            <a:graphic xmlns:a="http://schemas.openxmlformats.org/drawingml/2006/main">
+              <a:graphicData uri="http://schemas.openxmlformats.org/drawingml/2006/picture">
+                <pic:pic xmlns:pic="http://schemas.openxmlformats.org/drawingml/2006/picture">
+                  <pic:nvPicPr>
+                    <pic:cNvPr id="1" name=""/>
+                    <pic:cNvPicPr/>
+                  </pic:nvPicPr>
+                  <pic:blipFill>
+                    <a:blip r:embed="rId10">
+                      <a:extLst>
+                        <a:ext uri="{28A0092B-C50C-407E-A947-70E740481C1C}">
+                          <a14:useLocalDpi xmlns:a14="http://schemas.microsoft.com/office/drawing/2010/main" val="0"/>
+                        </a:ext>
+                      </a:extLst>
+                    </a:blip>
+                    <a:stretch>
+                      <a:fillRect/>
+                    </a:stretch>
+                  </pic:blipFill>
+                  <pic:spPr>
+                    <a:xfrm>
+                      <a:off x="0" y="0"/>
+                      <a:ext cx="2233930" cy="2468880"/>
+                    </a:xfrm>
+                    <a:prstGeom prst="rect">
+                      <a:avLst/>
+                    </a:prstGeom>
+                  </pic:spPr>
+                </pic:pic>
+              </a:graphicData>
+            </a:graphic>
+            <wp14:sizeRelH relativeFrom="page">
+              <wp14:pctWidth>0</wp14:pctWidth>
+            </wp14:sizeRelH>
+            <wp14:sizeRelV relativeFrom="page">
+              <wp14:pctHeight>0</wp14:pctHeight>
+            </wp14:sizeRelV>
+          </wp:anchor>
+        </w:drawing>
+      </w:r>
+      <w:r>
+        <w:t xml:space="preserve">Assuming that the mass is equally distributed on all the four </w:t>
+      </w:r>
+      <w:r>
+        <w:t>wheels</w:t>
+      </w:r>
+      <w:r>
+        <w:t xml:space="preserve"> of the vehicle. We consider the mass of a quarter car model at 0.25*m. </w:t>
+      </w:r>
+    </w:p>
+    <w:p>
+      <w:r>
+        <w:t>Equation f</w:t>
+      </w:r>
+      <w:r>
+        <w:t>or braking force balance in longitudinal direction (vehicle)</w:t>
+      </w:r>
+    </w:p>
+    <w:p>
+      <w:pPr>
+        <w:rPr>
+          <w:rFonts w:eastAsiaTheme="minorEastAsia"/>
+        </w:rPr>
+      </w:pPr>
+      <m:oMathPara>
+        <m:oMath>
+          <m:r>
+            <w:rPr>
+              <w:rFonts w:ascii="Cambria Math" w:hAnsi="Cambria Math"/>
+            </w:rPr>
+            <m:t>0.25m</m:t>
+          </m:r>
+          <m:sSub>
+            <m:sSubPr>
+              <m:ctrlPr>
+                <w:rPr>
+                  <w:rFonts w:ascii="Cambria Math" w:hAnsi="Cambria Math"/>
+                  <w:i/>
+                </w:rPr>
+              </m:ctrlPr>
+            </m:sSubPr>
+            <m:e>
+              <m:r>
+                <w:rPr>
+                  <w:rFonts w:ascii="Cambria Math" w:hAnsi="Cambria Math"/>
+                </w:rPr>
+                <m:t>a</m:t>
+              </m:r>
+            </m:e>
+            <m:sub>
+              <m:r>
+                <w:rPr>
+                  <w:rFonts w:ascii="Cambria Math" w:hAnsi="Cambria Math"/>
+                </w:rPr>
+                <m:t>x</m:t>
+              </m:r>
+            </m:sub>
+          </m:sSub>
+          <m:r>
+            <w:rPr>
+              <w:rFonts w:ascii="Cambria Math" w:hAnsi="Cambria Math"/>
+            </w:rPr>
+            <m:t xml:space="preserve">= </m:t>
+          </m:r>
+          <m:r>
+            <w:rPr>
+              <w:rFonts w:ascii="Cambria Math" w:hAnsi="Cambria Math"/>
+            </w:rPr>
+            <m:t>-μ</m:t>
+          </m:r>
+          <m:sSub>
+            <m:sSubPr>
+              <m:ctrlPr>
+                <w:rPr>
+                  <w:rFonts w:ascii="Cambria Math" w:hAnsi="Cambria Math"/>
+                  <w:i/>
+                </w:rPr>
+              </m:ctrlPr>
+            </m:sSubPr>
+            <m:e>
+              <m:r>
+                <w:rPr>
+                  <w:rFonts w:ascii="Cambria Math" w:hAnsi="Cambria Math"/>
+                </w:rPr>
+                <m:t>F</m:t>
+              </m:r>
+            </m:e>
+            <m:sub>
+              <m:r>
+                <w:rPr>
+                  <w:rFonts w:ascii="Cambria Math" w:hAnsi="Cambria Math"/>
+                </w:rPr>
+                <m:t>N</m:t>
+              </m:r>
+            </m:sub>
+          </m:sSub>
+          <m:r>
+            <w:rPr>
+              <w:rFonts w:ascii="Cambria Math" w:hAnsi="Cambria Math"/>
+            </w:rPr>
+            <m:t>-</m:t>
+          </m:r>
+          <m:sSub>
+            <m:sSubPr>
+              <m:ctrlPr>
+                <w:rPr>
+                  <w:rFonts w:ascii="Cambria Math" w:hAnsi="Cambria Math"/>
+                  <w:i/>
+                </w:rPr>
+              </m:ctrlPr>
+            </m:sSubPr>
+            <m:e>
+              <m:r>
+                <w:rPr>
+                  <w:rFonts w:ascii="Cambria Math" w:hAnsi="Cambria Math"/>
+                </w:rPr>
+                <m:t>F</m:t>
+              </m:r>
+            </m:e>
+            <m:sub>
+              <m:r>
+                <w:rPr>
+                  <w:rFonts w:ascii="Cambria Math" w:hAnsi="Cambria Math"/>
+                </w:rPr>
+                <m:t>drag</m:t>
+              </m:r>
+            </m:sub>
+          </m:sSub>
+          <m:r>
+            <w:rPr>
+              <w:rFonts w:ascii="Cambria Math" w:hAnsi="Cambria Math"/>
+            </w:rPr>
+            <m:t>⇒</m:t>
+          </m:r>
+          <m:r>
+            <w:rPr>
+              <w:rFonts w:ascii="Cambria Math" w:hAnsi="Cambria Math"/>
+            </w:rPr>
+            <m:t>0.25m</m:t>
+          </m:r>
+          <m:sSub>
+            <m:sSubPr>
+              <m:ctrlPr>
+                <w:rPr>
+                  <w:rFonts w:ascii="Cambria Math" w:hAnsi="Cambria Math"/>
+                  <w:i/>
+                </w:rPr>
+              </m:ctrlPr>
+            </m:sSubPr>
+            <m:e>
+              <m:r>
+                <w:rPr>
+                  <w:rFonts w:ascii="Cambria Math" w:hAnsi="Cambria Math"/>
+                </w:rPr>
+                <m:t>a</m:t>
+              </m:r>
+            </m:e>
+            <m:sub>
+              <m:r>
+                <w:rPr>
+                  <w:rFonts w:ascii="Cambria Math" w:hAnsi="Cambria Math"/>
+                </w:rPr>
+                <m:t>x</m:t>
+              </m:r>
+            </m:sub>
+          </m:sSub>
+          <m:r>
+            <w:rPr>
+              <w:rFonts w:ascii="Cambria Math" w:hAnsi="Cambria Math"/>
+            </w:rPr>
+            <m:t xml:space="preserve">= </m:t>
+          </m:r>
+          <m:r>
+            <w:rPr>
+              <w:rFonts w:ascii="Cambria Math" w:hAnsi="Cambria Math"/>
+            </w:rPr>
+            <m:t>-μ</m:t>
+          </m:r>
+          <m:sSub>
+            <m:sSubPr>
+              <m:ctrlPr>
+                <w:rPr>
+                  <w:rFonts w:ascii="Cambria Math" w:hAnsi="Cambria Math"/>
+                  <w:i/>
+                </w:rPr>
+              </m:ctrlPr>
+            </m:sSubPr>
+            <m:e>
+              <m:r>
+                <w:rPr>
+                  <w:rFonts w:ascii="Cambria Math" w:hAnsi="Cambria Math"/>
+                </w:rPr>
+                <m:t>F</m:t>
+              </m:r>
+            </m:e>
+            <m:sub>
+              <m:r>
+                <w:rPr>
+                  <w:rFonts w:ascii="Cambria Math" w:hAnsi="Cambria Math"/>
+                </w:rPr>
+                <m:t>N</m:t>
+              </m:r>
+            </m:sub>
+          </m:sSub>
+          <m:r>
+            <w:rPr>
+              <w:rFonts w:ascii="Cambria Math" w:hAnsi="Cambria Math"/>
+            </w:rPr>
+            <m:t>-</m:t>
+          </m:r>
+          <m:f>
+            <m:fPr>
+              <m:ctrlPr>
+                <w:rPr>
+                  <w:rFonts w:ascii="Cambria Math" w:hAnsi="Cambria Math"/>
+                  <w:i/>
+                </w:rPr>
+              </m:ctrlPr>
+            </m:fPr>
+            <m:num>
+              <m:r>
+                <w:rPr>
+                  <w:rFonts w:ascii="Cambria Math" w:hAnsi="Cambria Math"/>
+                </w:rPr>
+                <m:t>1</m:t>
+              </m:r>
+            </m:num>
+            <m:den>
+              <m:r>
+                <w:rPr>
+                  <w:rFonts w:ascii="Cambria Math" w:hAnsi="Cambria Math"/>
+                </w:rPr>
+                <m:t>2</m:t>
+              </m:r>
+            </m:den>
+          </m:f>
+          <m:r>
+            <w:rPr>
+              <w:rFonts w:ascii="Cambria Math" w:hAnsi="Cambria Math"/>
+            </w:rPr>
+            <m:t>ρ</m:t>
+          </m:r>
+          <m:r>
+            <w:rPr>
+              <w:rFonts w:ascii="Cambria Math" w:hAnsi="Cambria Math"/>
+            </w:rPr>
+            <m:t>S</m:t>
+          </m:r>
+          <m:sSup>
+            <m:sSupPr>
+              <m:ctrlPr>
+                <w:rPr>
+                  <w:rFonts w:ascii="Cambria Math" w:hAnsi="Cambria Math"/>
+                  <w:i/>
+                </w:rPr>
+              </m:ctrlPr>
+            </m:sSupPr>
+            <m:e>
+              <m:sSub>
+                <m:sSubPr>
+                  <m:ctrlPr>
+                    <w:rPr>
+                      <w:rFonts w:ascii="Cambria Math" w:hAnsi="Cambria Math"/>
+                      <w:i/>
+                    </w:rPr>
+                  </m:ctrlPr>
+                </m:sSubPr>
+                <m:e>
+                  <m:r>
+                    <w:rPr>
+                      <w:rFonts w:ascii="Cambria Math" w:hAnsi="Cambria Math"/>
+                    </w:rPr>
+                    <m:t>v</m:t>
+                  </m:r>
+                </m:e>
+                <m:sub>
+                  <m:r>
+                    <w:rPr>
+                      <w:rFonts w:ascii="Cambria Math" w:hAnsi="Cambria Math"/>
+                    </w:rPr>
+                    <m:t>x</m:t>
+                  </m:r>
+                </m:sub>
+              </m:sSub>
+            </m:e>
+            <m:sup>
+              <m:r>
+                <w:rPr>
+                  <w:rFonts w:ascii="Cambria Math" w:hAnsi="Cambria Math"/>
+                </w:rPr>
+                <m:t>2</m:t>
+              </m:r>
+            </m:sup>
+          </m:sSup>
+        </m:oMath>
+      </m:oMathPara>
+    </w:p>
+    <w:p>
+      <w:pPr>
+        <w:rPr>
+          <w:rFonts w:eastAsiaTheme="minorEastAsia"/>
+        </w:rPr>
+      </w:pPr>
+      <w:r>
+        <w:rPr>
+          <w:rFonts w:eastAsiaTheme="minorEastAsia"/>
+        </w:rPr>
+        <w:t>Balancing the Torque at the Wheel Centre</w:t>
+      </w:r>
+    </w:p>
+    <w:p>
+      <w:pPr>
+        <w:rPr>
+          <w:rFonts w:eastAsiaTheme="minorEastAsia"/>
+        </w:rPr>
+      </w:pPr>
+      <m:oMathPara>
+        <m:oMath>
+          <m:sSub>
+            <m:sSubPr>
+              <m:ctrlPr>
+                <w:rPr>
+                  <w:rFonts w:ascii="Cambria Math" w:hAnsi="Cambria Math"/>
+                  <w:i/>
+                </w:rPr>
+              </m:ctrlPr>
+            </m:sSubPr>
+            <m:e>
+              <m:r>
+                <w:rPr>
+                  <w:rFonts w:ascii="Cambria Math" w:hAnsi="Cambria Math"/>
+                </w:rPr>
+                <m:t>J</m:t>
+              </m:r>
+            </m:e>
+            <m:sub>
+              <m:r>
+                <w:rPr>
+                  <w:rFonts w:ascii="Cambria Math" w:hAnsi="Cambria Math"/>
+                </w:rPr>
+                <m:t>w</m:t>
+              </m:r>
+            </m:sub>
+          </m:sSub>
+          <m:sSub>
+            <m:sSubPr>
+              <m:ctrlPr>
+                <w:rPr>
+                  <w:rFonts w:ascii="Cambria Math" w:hAnsi="Cambria Math"/>
+                  <w:i/>
+                </w:rPr>
+              </m:ctrlPr>
+            </m:sSubPr>
+            <m:e>
+              <m:r>
+                <w:rPr>
+                  <w:rFonts w:ascii="Cambria Math" w:hAnsi="Cambria Math"/>
+                </w:rPr>
+                <m:t>α</m:t>
+              </m:r>
+            </m:e>
+            <m:sub>
+              <m:r>
+                <w:rPr>
+                  <w:rFonts w:ascii="Cambria Math" w:hAnsi="Cambria Math"/>
+                </w:rPr>
+                <m:t>w</m:t>
+              </m:r>
+            </m:sub>
+          </m:sSub>
+          <m:r>
+            <w:rPr>
+              <w:rFonts w:ascii="Cambria Math" w:hAnsi="Cambria Math"/>
+            </w:rPr>
+            <m:t xml:space="preserve">= </m:t>
+          </m:r>
+          <m:r>
+            <w:rPr>
+              <w:rFonts w:ascii="Cambria Math" w:hAnsi="Cambria Math"/>
+            </w:rPr>
+            <m:t>μ</m:t>
+          </m:r>
+          <m:r>
+            <w:rPr>
+              <w:rFonts w:ascii="Cambria Math" w:hAnsi="Cambria Math"/>
+            </w:rPr>
+            <m:t>R</m:t>
+          </m:r>
+          <m:sSub>
+            <m:sSubPr>
+              <m:ctrlPr>
+                <w:rPr>
+                  <w:rFonts w:ascii="Cambria Math" w:hAnsi="Cambria Math"/>
+                  <w:i/>
+                </w:rPr>
+              </m:ctrlPr>
+            </m:sSubPr>
+            <m:e>
+              <m:r>
+                <w:rPr>
+                  <w:rFonts w:ascii="Cambria Math" w:hAnsi="Cambria Math"/>
+                </w:rPr>
+                <m:t>F</m:t>
+              </m:r>
+            </m:e>
+            <m:sub>
+              <m:r>
+                <w:rPr>
+                  <w:rFonts w:ascii="Cambria Math" w:hAnsi="Cambria Math"/>
+                </w:rPr>
+                <m:t>N</m:t>
+              </m:r>
+            </m:sub>
+          </m:sSub>
+          <m:r>
+            <w:rPr>
+              <w:rFonts w:ascii="Cambria Math" w:hAnsi="Cambria Math"/>
+            </w:rPr>
+            <m:t>-</m:t>
+          </m:r>
+          <m:sSub>
+            <m:sSubPr>
+              <m:ctrlPr>
+                <w:rPr>
+                  <w:rFonts w:ascii="Cambria Math" w:hAnsi="Cambria Math"/>
+                  <w:i/>
+                </w:rPr>
+              </m:ctrlPr>
+            </m:sSubPr>
+            <m:e>
+              <m:r>
+                <w:rPr>
+                  <w:rFonts w:ascii="Cambria Math" w:hAnsi="Cambria Math"/>
+                </w:rPr>
+                <m:t>T</m:t>
+              </m:r>
+            </m:e>
+            <m:sub>
+              <m:r>
+                <w:rPr>
+                  <w:rFonts w:ascii="Cambria Math" w:hAnsi="Cambria Math"/>
+                </w:rPr>
+                <m:t>b</m:t>
+              </m:r>
+            </m:sub>
+          </m:sSub>
+        </m:oMath>
+      </m:oMathPara>
+    </w:p>
+    <w:p>
+      <w:pPr>
+        <w:rPr>
+          <w:rFonts w:eastAsiaTheme="minorEastAsia"/>
+        </w:rPr>
+      </w:pPr>
+      <w:r>
+        <w:rPr>
+          <w:rFonts w:eastAsiaTheme="minorEastAsia"/>
+        </w:rPr>
+        <w:t>(Assuming the Downforce and Drag forces are passing through the wheel centre, we have not included them in the torque equations)</w:t>
+      </w:r>
+    </w:p>
+    <w:p>
+      <w:pPr>
+        <w:rPr>
+          <w:rFonts w:eastAsiaTheme="minorEastAsia"/>
+        </w:rPr>
+      </w:pPr>
+      <w:r>
+        <w:rPr>
+          <w:rFonts w:eastAsiaTheme="minorEastAsia"/>
+        </w:rPr>
+        <w:t xml:space="preserve">Now, Wheel Slip Ratio can be defined as </w:t>
+      </w:r>
+      <m:oMath>
+        <m:r>
+          <w:rPr>
+            <w:rFonts w:ascii="Cambria Math" w:eastAsiaTheme="minorEastAsia" w:hAnsi="Cambria Math"/>
+          </w:rPr>
+          <m:t>λ</m:t>
+        </m:r>
+        <m:r>
+          <w:rPr>
+            <w:rFonts w:ascii="Cambria Math" w:eastAsiaTheme="minorEastAsia" w:hAnsi="Cambria Math"/>
+          </w:rPr>
+          <m:t>=1-</m:t>
+        </m:r>
+        <m:f>
+          <m:fPr>
+            <m:ctrlPr>
+              <w:rPr>
+                <w:rFonts w:ascii="Cambria Math" w:eastAsiaTheme="minorEastAsia" w:hAnsi="Cambria Math"/>
+                <w:i/>
+              </w:rPr>
+            </m:ctrlPr>
+          </m:fPr>
+          <m:num>
+            <m:r>
+              <w:rPr>
+                <w:rFonts w:ascii="Cambria Math" w:eastAsiaTheme="minorEastAsia" w:hAnsi="Cambria Math"/>
+              </w:rPr>
+              <m:t>R</m:t>
+            </m:r>
+            <m:r>
+              <w:rPr>
+                <w:rFonts w:ascii="Cambria Math" w:eastAsiaTheme="minorEastAsia" w:hAnsi="Cambria Math"/>
+              </w:rPr>
+              <m:t>ω</m:t>
+            </m:r>
+          </m:num>
+          <m:den>
+            <m:sSub>
+              <m:sSubPr>
+                <m:ctrlPr>
+                  <w:rPr>
+                    <w:rFonts w:ascii="Cambria Math" w:eastAsiaTheme="minorEastAsia" w:hAnsi="Cambria Math"/>
+                    <w:i/>
+                  </w:rPr>
+                </m:ctrlPr>
+              </m:sSubPr>
+              <m:e>
+                <m:r>
+                  <w:rPr>
+                    <w:rFonts w:ascii="Cambria Math" w:eastAsiaTheme="minorEastAsia" w:hAnsi="Cambria Math"/>
+                  </w:rPr>
+                  <m:t>V</m:t>
+                </m:r>
+              </m:e>
+              <m:sub>
+                <m:r>
+                  <w:rPr>
+                    <w:rFonts w:ascii="Cambria Math" w:eastAsiaTheme="minorEastAsia" w:hAnsi="Cambria Math"/>
+                  </w:rPr>
+                  <m:t>x</m:t>
+                </m:r>
+              </m:sub>
+            </m:sSub>
+          </m:den>
+        </m:f>
+      </m:oMath>
+    </w:p>
+    <w:p>
+      <w:pPr>
+        <w:spacing w:line="360" w:lineRule="auto"/>
         <w:rPr>
           <w:rFonts w:cs="Times New Roman"/>
           <w:szCs w:val="24"/>
         </w:rPr>
       </w:pPr>
-      <w:proofErr w:type="spellStart"/>
-      <w:r>
+    </w:p>
+    <w:p>
+      <w:pPr>
+        <w:pStyle w:val="Heading2"/>
+        <w:spacing w:line="360" w:lineRule="auto"/>
+        <w:rPr>
+          <w:rFonts w:cs="Times New Roman"/>
+        </w:rPr>
+      </w:pPr>
+      <w:bookmarkStart w:id="8" w:name="_Toc71846240"/>
+      <w:r>
+        <w:rPr>
+          <w:rFonts w:cs="Times New Roman"/>
+        </w:rPr>
+        <w:t>Results and Discussion</w:t>
+      </w:r>
+      <w:bookmarkEnd w:id="8"/>
+    </w:p>
+    <w:p>
+      <w:pPr>
+        <w:spacing w:line="360" w:lineRule="auto"/>
         <w:rPr>
           <w:rFonts w:cs="Times New Roman"/>
           <w:szCs w:val="24"/>
         </w:rPr>
-        <w:t>Sharkawy</w:t>
-      </w:r>
-      <w:proofErr w:type="spellEnd"/>
+      </w:pPr>
       <w:r>
         <w:rPr>
           <w:rFonts w:cs="Times New Roman"/>
           <w:szCs w:val="24"/>
         </w:rPr>
-        <w:t xml:space="preserve"> has studied the changes in coefficient of friction at various road conditions. We have extracted friction formula from this literature and have plotted the same at various velocities.</w:t>
+        <w:t>&lt;START HERE&gt;</w:t>
       </w:r>
     </w:p>
     <w:p>
@@ -2975,94 +3998,6 @@
           <w:szCs w:val="24"/>
         </w:rPr>
       </w:pPr>
-      <w:proofErr w:type="spellStart"/>
-      <w:r>
-        <w:rPr>
-          <w:rFonts w:cs="Times New Roman"/>
-          <w:szCs w:val="24"/>
-        </w:rPr>
-        <w:t>Bhivate</w:t>
-      </w:r>
-      <w:proofErr w:type="spellEnd"/>
-      <w:r>
-        <w:rPr>
-          <w:rFonts w:cs="Times New Roman"/>
-          <w:szCs w:val="24"/>
-        </w:rPr>
-        <w:t xml:space="preserve"> has made the Simulink model of Antilock brake system without the aerodynamic </w:t>
-      </w:r>
-      <w:proofErr w:type="spellStart"/>
-      <w:r>
-        <w:rPr>
-          <w:rFonts w:cs="Times New Roman"/>
-          <w:szCs w:val="24"/>
-        </w:rPr>
-        <w:t>compenents</w:t>
-      </w:r>
-      <w:proofErr w:type="spellEnd"/>
-      <w:r>
-        <w:rPr>
-          <w:rFonts w:cs="Times New Roman"/>
-          <w:szCs w:val="24"/>
-        </w:rPr>
-        <w:t>.</w:t>
-      </w:r>
-      <w:r>
-        <w:rPr>
-          <w:rFonts w:cs="Times New Roman"/>
-          <w:szCs w:val="24"/>
-        </w:rPr>
-        <w:t xml:space="preserve"> He has used state space equations of motion to model the Simulink model. In this project we did the Simulink model with direct calculation and the results were reasonable matching. Direct calculation is a much simpler method.</w:t>
-      </w:r>
-    </w:p>
-    <w:p>
-      <w:pPr>
-        <w:spacing w:line="360" w:lineRule="auto"/>
-        <w:rPr>
-          <w:rFonts w:cs="Times New Roman"/>
-          <w:szCs w:val="24"/>
-        </w:rPr>
-      </w:pPr>
-    </w:p>
-    <w:p>
-      <w:pPr>
-        <w:spacing w:line="360" w:lineRule="auto"/>
-        <w:rPr>
-          <w:rFonts w:cs="Times New Roman"/>
-          <w:szCs w:val="24"/>
-        </w:rPr>
-      </w:pPr>
-    </w:p>
-    <w:p>
-      <w:pPr>
-        <w:pStyle w:val="Heading1"/>
-        <w:spacing w:line="360" w:lineRule="auto"/>
-        <w:rPr>
-          <w:rFonts w:cs="Times New Roman"/>
-        </w:rPr>
-      </w:pPr>
-      <w:bookmarkStart w:id="6" w:name="_Toc71802285"/>
-      <w:r>
-        <w:t>SECTION – II</w:t>
-      </w:r>
-      <w:r>
-        <w:br/>
-      </w:r>
-      <w:r>
-        <w:rPr>
-          <w:rFonts w:cs="Times New Roman"/>
-        </w:rPr>
-        <w:t>CONCEPT DEVELOPMENT AND EVALUATION</w:t>
-      </w:r>
-      <w:bookmarkEnd w:id="6"/>
-    </w:p>
-    <w:p>
-      <w:pPr>
-        <w:spacing w:line="360" w:lineRule="auto"/>
-        <w:rPr>
-          <w:rFonts w:cs="Times New Roman"/>
-        </w:rPr>
-      </w:pPr>
     </w:p>
     <w:p>
       <w:pPr>
@@ -3072,27 +4007,25 @@
           <w:rFonts w:cs="Times New Roman"/>
         </w:rPr>
       </w:pPr>
-      <w:bookmarkStart w:id="7" w:name="_Toc71802286"/>
-      <w:r>
-        <w:rPr>
-          <w:rFonts w:cs="Times New Roman"/>
-        </w:rPr>
-        <w:t>Methodology</w:t>
-      </w:r>
-      <w:bookmarkEnd w:id="7"/>
-    </w:p>
-    <w:p>
-      <w:pPr>
-        <w:spacing w:line="360" w:lineRule="auto"/>
-        <w:rPr>
-          <w:rFonts w:cs="Times New Roman"/>
-          <w:szCs w:val="24"/>
-        </w:rPr>
-      </w:pPr>
-      <w:r>
-        <w:rPr>
-          <w:rFonts w:cs="Times New Roman"/>
-          <w:szCs w:val="24"/>
+      <w:bookmarkStart w:id="9" w:name="_Toc71846241"/>
+      <w:r>
+        <w:rPr>
+          <w:rFonts w:cs="Times New Roman"/>
+        </w:rPr>
+        <w:t>Conclusion</w:t>
+      </w:r>
+      <w:bookmarkEnd w:id="9"/>
+    </w:p>
+    <w:p>
+      <w:pPr>
+        <w:spacing w:line="360" w:lineRule="auto"/>
+        <w:rPr>
+          <w:rFonts w:cs="Times New Roman"/>
+        </w:rPr>
+      </w:pPr>
+      <w:r>
+        <w:rPr>
+          <w:rFonts w:cs="Times New Roman"/>
         </w:rPr>
         <w:t>&lt;START HERE&gt;</w:t>
       </w:r>
@@ -3102,7 +4035,6 @@
         <w:spacing w:line="360" w:lineRule="auto"/>
         <w:rPr>
           <w:rFonts w:cs="Times New Roman"/>
-          <w:szCs w:val="24"/>
         </w:rPr>
       </w:pPr>
     </w:p>
@@ -3114,27 +4046,25 @@
           <w:rFonts w:cs="Times New Roman"/>
         </w:rPr>
       </w:pPr>
-      <w:bookmarkStart w:id="8" w:name="_Toc71802287"/>
-      <w:r>
-        <w:rPr>
-          <w:rFonts w:cs="Times New Roman"/>
-        </w:rPr>
-        <w:t>Results and Discussion</w:t>
-      </w:r>
-      <w:bookmarkEnd w:id="8"/>
-    </w:p>
-    <w:p>
-      <w:pPr>
-        <w:spacing w:line="360" w:lineRule="auto"/>
-        <w:rPr>
-          <w:rFonts w:cs="Times New Roman"/>
-          <w:szCs w:val="24"/>
-        </w:rPr>
-      </w:pPr>
-      <w:r>
-        <w:rPr>
-          <w:rFonts w:cs="Times New Roman"/>
-          <w:szCs w:val="24"/>
+      <w:bookmarkStart w:id="10" w:name="_Toc71846242"/>
+      <w:r>
+        <w:rPr>
+          <w:rFonts w:cs="Times New Roman"/>
+        </w:rPr>
+        <w:t>Future Scope</w:t>
+      </w:r>
+      <w:bookmarkEnd w:id="10"/>
+    </w:p>
+    <w:p>
+      <w:pPr>
+        <w:spacing w:line="360" w:lineRule="auto"/>
+        <w:rPr>
+          <w:rFonts w:cs="Times New Roman"/>
+        </w:rPr>
+      </w:pPr>
+      <w:r>
+        <w:rPr>
+          <w:rFonts w:cs="Times New Roman"/>
         </w:rPr>
         <w:t>&lt;START HERE&gt;</w:t>
       </w:r>
@@ -3144,85 +4074,6 @@
         <w:spacing w:line="360" w:lineRule="auto"/>
         <w:rPr>
           <w:rFonts w:cs="Times New Roman"/>
-          <w:szCs w:val="24"/>
-        </w:rPr>
-      </w:pPr>
-    </w:p>
-    <w:p>
-      <w:pPr>
-        <w:pStyle w:val="Heading2"/>
-        <w:spacing w:line="360" w:lineRule="auto"/>
-        <w:rPr>
-          <w:rFonts w:cs="Times New Roman"/>
-        </w:rPr>
-      </w:pPr>
-      <w:bookmarkStart w:id="9" w:name="_Toc71802288"/>
-      <w:r>
-        <w:rPr>
-          <w:rFonts w:cs="Times New Roman"/>
-        </w:rPr>
-        <w:t>Conclusion</w:t>
-      </w:r>
-      <w:bookmarkEnd w:id="9"/>
-    </w:p>
-    <w:p>
-      <w:pPr>
-        <w:spacing w:line="360" w:lineRule="auto"/>
-        <w:rPr>
-          <w:rFonts w:cs="Times New Roman"/>
-        </w:rPr>
-      </w:pPr>
-      <w:r>
-        <w:rPr>
-          <w:rFonts w:cs="Times New Roman"/>
-        </w:rPr>
-        <w:t>&lt;START HERE&gt;</w:t>
-      </w:r>
-    </w:p>
-    <w:p>
-      <w:pPr>
-        <w:spacing w:line="360" w:lineRule="auto"/>
-        <w:rPr>
-          <w:rFonts w:cs="Times New Roman"/>
-        </w:rPr>
-      </w:pPr>
-    </w:p>
-    <w:p>
-      <w:pPr>
-        <w:pStyle w:val="Heading2"/>
-        <w:spacing w:line="360" w:lineRule="auto"/>
-        <w:rPr>
-          <w:rFonts w:cs="Times New Roman"/>
-        </w:rPr>
-      </w:pPr>
-      <w:bookmarkStart w:id="10" w:name="_Toc71802289"/>
-      <w:r>
-        <w:rPr>
-          <w:rFonts w:cs="Times New Roman"/>
-        </w:rPr>
-        <w:t>Future Scope</w:t>
-      </w:r>
-      <w:bookmarkEnd w:id="10"/>
-    </w:p>
-    <w:p>
-      <w:pPr>
-        <w:spacing w:line="360" w:lineRule="auto"/>
-        <w:rPr>
-          <w:rFonts w:cs="Times New Roman"/>
-        </w:rPr>
-      </w:pPr>
-      <w:r>
-        <w:rPr>
-          <w:rFonts w:cs="Times New Roman"/>
-        </w:rPr>
-        <w:t>&lt;START HERE&gt;</w:t>
-      </w:r>
-    </w:p>
-    <w:p>
-      <w:pPr>
-        <w:spacing w:line="360" w:lineRule="auto"/>
-        <w:rPr>
-          <w:rFonts w:cs="Times New Roman"/>
         </w:rPr>
       </w:pPr>
     </w:p>
@@ -3230,8 +4081,9 @@
       <w:pPr>
         <w:pStyle w:val="Style2"/>
       </w:pPr>
-      <w:bookmarkStart w:id="11" w:name="_Toc71802290"/>
-      <w:r>
+      <w:bookmarkStart w:id="11" w:name="_Toc71846243"/>
+      <w:r>
+        <w:lastRenderedPageBreak/>
         <w:t>References</w:t>
       </w:r>
       <w:r>
@@ -3291,7 +4143,7 @@
       </w:pPr>
     </w:p>
     <w:sectPr>
-      <w:footerReference w:type="default" r:id="rId10"/>
+      <w:footerReference w:type="default" r:id="rId11"/>
       <w:pgSz w:w="11906" w:h="16838"/>
       <w:pgMar w:top="1440" w:right="1440" w:bottom="1440" w:left="1440" w:header="708" w:footer="708" w:gutter="0"/>
       <w:pgBorders w:offsetFrom="page">
@@ -5300,6 +6152,16 @@
       <w:sz w:val="24"/>
     </w:rPr>
   </w:style>
+  <w:style w:type="character" w:styleId="PlaceholderText">
+    <w:name w:val="Placeholder Text"/>
+    <w:basedOn w:val="DefaultParagraphFont"/>
+    <w:uiPriority w:val="99"/>
+    <w:semiHidden/>
+    <w:rsid w:val="005E65F4"/>
+    <w:rPr>
+      <w:color w:val="808080"/>
+    </w:rPr>
+  </w:style>
 </w:styles>
 </file>
 

</xml_diff>